<commit_message>
this is the nbody
</commit_message>
<xml_diff>
--- a/4005_ass2/ass2_report.docx
+++ b/4005_ass2/ass2_report.docx
@@ -2614,7 +2614,7 @@
                     <pic:cNvPicPr/>
                   </pic:nvPicPr>
                   <pic:blipFill>
-                    <a:blip r:embed="rId4"/>
+                    <a:blip r:embed="rId6"/>
                     <a:stretch>
                       <a:fillRect/>
                     </a:stretch>
@@ -2783,7 +2783,7 @@
                     <pic:cNvPicPr/>
                   </pic:nvPicPr>
                   <pic:blipFill>
-                    <a:blip r:embed="rId5"/>
+                    <a:blip r:embed="rId7"/>
                     <a:stretch>
                       <a:fillRect/>
                     </a:stretch>
@@ -2952,7 +2952,7 @@
                     <pic:cNvPicPr/>
                   </pic:nvPicPr>
                   <pic:blipFill>
-                    <a:blip r:embed="rId6"/>
+                    <a:blip r:embed="rId8"/>
                     <a:stretch>
                       <a:fillRect/>
                     </a:stretch>
@@ -3009,7 +3009,17 @@
           <w:szCs w:val="24"/>
         </w:rPr>
         <w:tab/>
-        <w:t>The design above is similar to the design in Figure 2.1. Both of them spread out all tasks to all processing units and gather the results when all finished. But there should be some differences for computing tasks rise up.</w:t>
+        <w:t xml:space="preserve">The design above is similar to the design </w:t>
+      </w:r>
+      <w:bookmarkStart w:id="13" w:name="_GoBack"/>
+      <w:bookmarkEnd w:id="13"/>
+      <w:r>
+        <w:rPr>
+          <w:rFonts w:ascii="Times New Roman" w:hAnsi="Times New Roman" w:cs="Times New Roman"/>
+          <w:sz w:val="24"/>
+          <w:szCs w:val="24"/>
+        </w:rPr>
+        <w:t>in Figure 2.1. Both of them spread out all tasks to all processing units and gather the results when all finished. But there should be some differences for computing tasks rise up.</w:t>
       </w:r>
     </w:p>
     <w:p>
@@ -3114,19 +3124,11 @@
               <w:spacing w:line="480" w:lineRule="auto"/>
               <w:jc w:val="left"/>
             </w:pPr>
-            <w:proofErr w:type="spellStart"/>
             <w:r>
               <w:rPr>
                 <w:rFonts w:hint="eastAsia"/>
               </w:rPr>
-              <w:t>singgle</w:t>
-            </w:r>
-            <w:proofErr w:type="spellEnd"/>
-            <w:r>
-              <w:rPr>
-                <w:rFonts w:hint="eastAsia"/>
-              </w:rPr>
-              <w:t xml:space="preserve"> process </w:t>
+              <w:t xml:space="preserve">single process </w:t>
             </w:r>
             <w:proofErr w:type="spellStart"/>
             <w:r>
@@ -4698,7 +4700,7 @@
                 <w:szCs w:val="16"/>
               </w:rPr>
             </w:pPr>
-            <w:bookmarkStart w:id="13" w:name="RANGE!J14"/>
+            <w:bookmarkStart w:id="14" w:name="RANGE!J14"/>
             <w:r>
               <w:rPr>
                 <w:rFonts w:ascii="Times New Roman" w:hAnsi="Times New Roman" w:cs="Times New Roman"/>
@@ -4707,7 +4709,7 @@
               </w:rPr>
               <w:t>0.421405</w:t>
             </w:r>
-            <w:bookmarkEnd w:id="13"/>
+            <w:bookmarkEnd w:id="14"/>
           </w:p>
         </w:tc>
         <w:tc>
@@ -5895,7 +5897,7 @@
                 <w:szCs w:val="16"/>
               </w:rPr>
             </w:pPr>
-            <w:bookmarkStart w:id="14" w:name="RANGE!E19"/>
+            <w:bookmarkStart w:id="15" w:name="RANGE!E19"/>
             <w:r>
               <w:rPr>
                 <w:rFonts w:ascii="Times New Roman" w:hAnsi="Times New Roman" w:cs="Times New Roman"/>
@@ -5904,7 +5906,7 @@
               </w:rPr>
               <w:t>1.928874</w:t>
             </w:r>
-            <w:bookmarkEnd w:id="14"/>
+            <w:bookmarkEnd w:id="15"/>
           </w:p>
         </w:tc>
         <w:tc>
@@ -6053,7 +6055,7 @@
                 <w:szCs w:val="16"/>
               </w:rPr>
             </w:pPr>
-            <w:bookmarkStart w:id="15" w:name="RANGE!K19"/>
+            <w:bookmarkStart w:id="16" w:name="RANGE!K19"/>
             <w:r>
               <w:rPr>
                 <w:rFonts w:ascii="Times New Roman" w:hAnsi="Times New Roman" w:cs="Times New Roman"/>
@@ -6062,7 +6064,7 @@
               </w:rPr>
               <w:t>1.812151</w:t>
             </w:r>
-            <w:bookmarkEnd w:id="15"/>
+            <w:bookmarkEnd w:id="16"/>
           </w:p>
         </w:tc>
       </w:tr>
@@ -6533,7 +6535,7 @@
                 <w:szCs w:val="16"/>
               </w:rPr>
             </w:pPr>
-            <w:bookmarkStart w:id="16" w:name="RANGE!I21"/>
+            <w:bookmarkStart w:id="17" w:name="RANGE!I21"/>
             <w:r>
               <w:rPr>
                 <w:rFonts w:ascii="Times New Roman" w:hAnsi="Times New Roman" w:cs="Times New Roman"/>
@@ -6542,7 +6544,7 @@
               </w:rPr>
               <w:t>4.263814</w:t>
             </w:r>
-            <w:bookmarkEnd w:id="16"/>
+            <w:bookmarkEnd w:id="17"/>
           </w:p>
         </w:tc>
         <w:tc>
@@ -10168,7 +10170,7 @@
                 <w:szCs w:val="16"/>
               </w:rPr>
             </w:pPr>
-            <w:bookmarkStart w:id="17" w:name="RANGE!I37"/>
+            <w:bookmarkStart w:id="18" w:name="RANGE!I37"/>
             <w:r>
               <w:rPr>
                 <w:rFonts w:ascii="Times New Roman" w:hAnsi="Times New Roman" w:cs="Times New Roman" w:hint="eastAsia"/>
@@ -10177,7 +10179,7 @@
               </w:rPr>
               <w:t>0.051804</w:t>
             </w:r>
-            <w:bookmarkEnd w:id="17"/>
+            <w:bookmarkEnd w:id="18"/>
           </w:p>
         </w:tc>
         <w:tc>
@@ -11785,7 +11787,7 @@
             <wp:cNvGraphicFramePr/>
             <a:graphic xmlns:a="http://schemas.openxmlformats.org/drawingml/2006/main">
               <a:graphicData uri="http://schemas.openxmlformats.org/drawingml/2006/chart">
-                <c:chart xmlns:c="http://schemas.openxmlformats.org/drawingml/2006/chart" xmlns:r="http://schemas.openxmlformats.org/officeDocument/2006/relationships" r:id="rId7"/>
+                <c:chart xmlns:c="http://schemas.openxmlformats.org/drawingml/2006/chart" xmlns:r="http://schemas.openxmlformats.org/officeDocument/2006/relationships" r:id="rId9"/>
               </a:graphicData>
             </a:graphic>
           </wp:inline>
@@ -11861,7 +11863,7 @@
             <wp:cNvGraphicFramePr/>
             <a:graphic xmlns:a="http://schemas.openxmlformats.org/drawingml/2006/main">
               <a:graphicData uri="http://schemas.openxmlformats.org/drawingml/2006/chart">
-                <c:chart xmlns:c="http://schemas.openxmlformats.org/drawingml/2006/chart" xmlns:r="http://schemas.openxmlformats.org/officeDocument/2006/relationships" r:id="rId8"/>
+                <c:chart xmlns:c="http://schemas.openxmlformats.org/drawingml/2006/chart" xmlns:r="http://schemas.openxmlformats.org/officeDocument/2006/relationships" r:id="rId10"/>
               </a:graphicData>
             </a:graphic>
           </wp:inline>
@@ -12061,7 +12063,7 @@
             <wp:cNvGraphicFramePr/>
             <a:graphic xmlns:a="http://schemas.openxmlformats.org/drawingml/2006/main">
               <a:graphicData uri="http://schemas.openxmlformats.org/drawingml/2006/chart">
-                <c:chart xmlns:c="http://schemas.openxmlformats.org/drawingml/2006/chart" xmlns:r="http://schemas.openxmlformats.org/officeDocument/2006/relationships" r:id="rId9"/>
+                <c:chart xmlns:c="http://schemas.openxmlformats.org/drawingml/2006/chart" xmlns:r="http://schemas.openxmlformats.org/officeDocument/2006/relationships" r:id="rId11"/>
               </a:graphicData>
             </a:graphic>
           </wp:inline>
@@ -12233,14 +12235,12 @@
             <wp:cNvGraphicFramePr/>
             <a:graphic xmlns:a="http://schemas.openxmlformats.org/drawingml/2006/main">
               <a:graphicData uri="http://schemas.openxmlformats.org/drawingml/2006/chart">
-                <c:chart xmlns:c="http://schemas.openxmlformats.org/drawingml/2006/chart" xmlns:r="http://schemas.openxmlformats.org/officeDocument/2006/relationships" r:id="rId10"/>
+                <c:chart xmlns:c="http://schemas.openxmlformats.org/drawingml/2006/chart" xmlns:r="http://schemas.openxmlformats.org/officeDocument/2006/relationships" r:id="rId12"/>
               </a:graphicData>
             </a:graphic>
           </wp:inline>
         </w:drawing>
       </w:r>
-      <w:bookmarkStart w:id="18" w:name="_GoBack"/>
-      <w:bookmarkEnd w:id="18"/>
     </w:p>
     <w:p>
       <w:pPr>
@@ -12421,7 +12421,7 @@
             <wp:cNvGraphicFramePr/>
             <a:graphic xmlns:a="http://schemas.openxmlformats.org/drawingml/2006/main">
               <a:graphicData uri="http://schemas.openxmlformats.org/drawingml/2006/chart">
-                <c:chart xmlns:c="http://schemas.openxmlformats.org/drawingml/2006/chart" xmlns:r="http://schemas.openxmlformats.org/officeDocument/2006/relationships" r:id="rId11"/>
+                <c:chart xmlns:c="http://schemas.openxmlformats.org/drawingml/2006/chart" xmlns:r="http://schemas.openxmlformats.org/officeDocument/2006/relationships" r:id="rId13"/>
               </a:graphicData>
             </a:graphic>
           </wp:inline>
@@ -12476,7 +12476,7 @@
             <wp:cNvGraphicFramePr/>
             <a:graphic xmlns:a="http://schemas.openxmlformats.org/drawingml/2006/main">
               <a:graphicData uri="http://schemas.openxmlformats.org/drawingml/2006/chart">
-                <c:chart xmlns:c="http://schemas.openxmlformats.org/drawingml/2006/chart" xmlns:r="http://schemas.openxmlformats.org/officeDocument/2006/relationships" r:id="rId12"/>
+                <c:chart xmlns:c="http://schemas.openxmlformats.org/drawingml/2006/chart" xmlns:r="http://schemas.openxmlformats.org/officeDocument/2006/relationships" r:id="rId14"/>
               </a:graphicData>
             </a:graphic>
           </wp:inline>
@@ -12841,7 +12841,7 @@
             <wp:cNvGraphicFramePr/>
             <a:graphic xmlns:a="http://schemas.openxmlformats.org/drawingml/2006/main">
               <a:graphicData uri="http://schemas.openxmlformats.org/drawingml/2006/chart">
-                <c:chart xmlns:c="http://schemas.openxmlformats.org/drawingml/2006/chart" xmlns:r="http://schemas.openxmlformats.org/officeDocument/2006/relationships" r:id="rId13"/>
+                <c:chart xmlns:c="http://schemas.openxmlformats.org/drawingml/2006/chart" xmlns:r="http://schemas.openxmlformats.org/officeDocument/2006/relationships" r:id="rId15"/>
               </a:graphicData>
             </a:graphic>
           </wp:inline>
@@ -13402,6 +13402,44 @@
     </w:sectPr>
   </w:body>
 </w:document>
+</file>
+
+<file path=word/endnotes.xml><?xml version="1.0" encoding="utf-8"?>
+<w:endnotes xmlns:wpc="http://schemas.microsoft.com/office/word/2010/wordprocessingCanvas" xmlns:cx="http://schemas.microsoft.com/office/drawing/2014/chartex" xmlns:cx1="http://schemas.microsoft.com/office/drawing/2015/9/8/chartex" xmlns:cx2="http://schemas.microsoft.com/office/drawing/2015/10/21/chartex" xmlns:cx3="http://schemas.microsoft.com/office/drawing/2016/5/9/chartex" xmlns:cx4="http://schemas.microsoft.com/office/drawing/2016/5/10/chartex" xmlns:cx5="http://schemas.microsoft.com/office/drawing/2016/5/11/chartex" xmlns:cx6="http://schemas.microsoft.com/office/drawing/2016/5/12/chartex" xmlns:cx7="http://schemas.microsoft.com/office/drawing/2016/5/13/chartex" xmlns:cx8="http://schemas.microsoft.com/office/drawing/2016/5/14/chartex" xmlns:mc="http://schemas.openxmlformats.org/markup-compatibility/2006" xmlns:aink="http://schemas.microsoft.com/office/drawing/2016/ink" xmlns:am3d="http://schemas.microsoft.com/office/drawing/2017/model3d" xmlns:o="urn:schemas-microsoft-com:office:office" xmlns:r="http://schemas.openxmlformats.org/officeDocument/2006/relationships" xmlns:m="http://schemas.openxmlformats.org/officeDocument/2006/math" xmlns:v="urn:schemas-microsoft-com:vml" xmlns:wp14="http://schemas.microsoft.com/office/word/2010/wordprocessingDrawing" xmlns:wp="http://schemas.openxmlformats.org/drawingml/2006/wordprocessingDrawing" xmlns:w10="urn:schemas-microsoft-com:office:word" xmlns:w="http://schemas.openxmlformats.org/wordprocessingml/2006/main" xmlns:w14="http://schemas.microsoft.com/office/word/2010/wordml" xmlns:w15="http://schemas.microsoft.com/office/word/2012/wordml" xmlns:w16cid="http://schemas.microsoft.com/office/word/2016/wordml/cid" xmlns:w16se="http://schemas.microsoft.com/office/word/2015/wordml/symex" xmlns:wpg="http://schemas.microsoft.com/office/word/2010/wordprocessingGroup" xmlns:wpi="http://schemas.microsoft.com/office/word/2010/wordprocessingInk" xmlns:wne="http://schemas.microsoft.com/office/word/2006/wordml" xmlns:wps="http://schemas.microsoft.com/office/word/2010/wordprocessingShape" mc:Ignorable="w14 w15 w16se w16cid wp14">
+  <w:endnote w:type="separator" w:id="-1">
+    <w:p>
+      <w:r>
+        <w:separator/>
+      </w:r>
+    </w:p>
+  </w:endnote>
+  <w:endnote w:type="continuationSeparator" w:id="0">
+    <w:p>
+      <w:r>
+        <w:continuationSeparator/>
+      </w:r>
+    </w:p>
+  </w:endnote>
+</w:endnotes>
+</file>
+
+<file path=word/footnotes.xml><?xml version="1.0" encoding="utf-8"?>
+<w:footnotes xmlns:wpc="http://schemas.microsoft.com/office/word/2010/wordprocessingCanvas" xmlns:cx="http://schemas.microsoft.com/office/drawing/2014/chartex" xmlns:cx1="http://schemas.microsoft.com/office/drawing/2015/9/8/chartex" xmlns:cx2="http://schemas.microsoft.com/office/drawing/2015/10/21/chartex" xmlns:cx3="http://schemas.microsoft.com/office/drawing/2016/5/9/chartex" xmlns:cx4="http://schemas.microsoft.com/office/drawing/2016/5/10/chartex" xmlns:cx5="http://schemas.microsoft.com/office/drawing/2016/5/11/chartex" xmlns:cx6="http://schemas.microsoft.com/office/drawing/2016/5/12/chartex" xmlns:cx7="http://schemas.microsoft.com/office/drawing/2016/5/13/chartex" xmlns:cx8="http://schemas.microsoft.com/office/drawing/2016/5/14/chartex" xmlns:mc="http://schemas.openxmlformats.org/markup-compatibility/2006" xmlns:aink="http://schemas.microsoft.com/office/drawing/2016/ink" xmlns:am3d="http://schemas.microsoft.com/office/drawing/2017/model3d" xmlns:o="urn:schemas-microsoft-com:office:office" xmlns:r="http://schemas.openxmlformats.org/officeDocument/2006/relationships" xmlns:m="http://schemas.openxmlformats.org/officeDocument/2006/math" xmlns:v="urn:schemas-microsoft-com:vml" xmlns:wp14="http://schemas.microsoft.com/office/word/2010/wordprocessingDrawing" xmlns:wp="http://schemas.openxmlformats.org/drawingml/2006/wordprocessingDrawing" xmlns:w10="urn:schemas-microsoft-com:office:word" xmlns:w="http://schemas.openxmlformats.org/wordprocessingml/2006/main" xmlns:w14="http://schemas.microsoft.com/office/word/2010/wordml" xmlns:w15="http://schemas.microsoft.com/office/word/2012/wordml" xmlns:w16cid="http://schemas.microsoft.com/office/word/2016/wordml/cid" xmlns:w16se="http://schemas.microsoft.com/office/word/2015/wordml/symex" xmlns:wpg="http://schemas.microsoft.com/office/word/2010/wordprocessingGroup" xmlns:wpi="http://schemas.microsoft.com/office/word/2010/wordprocessingInk" xmlns:wne="http://schemas.microsoft.com/office/word/2006/wordml" xmlns:wps="http://schemas.microsoft.com/office/word/2010/wordprocessingShape" mc:Ignorable="w14 w15 w16se w16cid wp14">
+  <w:footnote w:type="separator" w:id="-1">
+    <w:p>
+      <w:r>
+        <w:separator/>
+      </w:r>
+    </w:p>
+  </w:footnote>
+  <w:footnote w:type="continuationSeparator" w:id="0">
+    <w:p>
+      <w:r>
+        <w:continuationSeparator/>
+      </w:r>
+    </w:p>
+  </w:footnote>
+</w:footnotes>
 </file>
 
 <file path=word/styles.xml><?xml version="1.0" encoding="utf-8"?>
@@ -13418,7 +13456,7 @@
     </w:rPrDefault>
     <w:pPrDefault/>
   </w:docDefaults>
-  <w:latentStyles w:defLockedState="0" w:defUIPriority="99" w:defSemiHidden="0" w:defUnhideWhenUsed="0" w:defQFormat="0" w:count="377">
+  <w:latentStyles w:defLockedState="0" w:defUIPriority="99" w:defSemiHidden="0" w:defUnhideWhenUsed="0" w:defQFormat="0" w:count="376">
     <w:lsdException w:name="Normal" w:uiPriority="0" w:qFormat="1"/>
     <w:lsdException w:name="heading 1" w:uiPriority="9" w:qFormat="1"/>
     <w:lsdException w:name="heading 2" w:semiHidden="1" w:uiPriority="9" w:unhideWhenUsed="1" w:qFormat="1"/>
@@ -13795,7 +13833,6 @@
     <w:lsdException w:name="Hashtag" w:semiHidden="1" w:unhideWhenUsed="1"/>
     <w:lsdException w:name="Unresolved Mention" w:semiHidden="1" w:unhideWhenUsed="1"/>
     <w:lsdException w:name="Smart Link" w:semiHidden="1" w:unhideWhenUsed="1"/>
-    <w:lsdException w:name="Smart Link Error" w:semiHidden="1" w:unhideWhenUsed="1"/>
   </w:latentStyles>
   <w:style w:type="paragraph" w:default="1" w:styleId="a">
     <w:name w:val="Normal"/>
@@ -13857,6 +13894,71 @@
         <w:insideV w:val="single" w:sz="4" w:space="0" w:color="auto"/>
       </w:tblBorders>
     </w:tblPr>
+  </w:style>
+  <w:style w:type="paragraph" w:styleId="a5">
+    <w:name w:val="header"/>
+    <w:basedOn w:val="a"/>
+    <w:link w:val="a6"/>
+    <w:uiPriority w:val="99"/>
+    <w:unhideWhenUsed/>
+    <w:rsid w:val="00CD70A2"/>
+    <w:pPr>
+      <w:pBdr>
+        <w:bottom w:val="single" w:sz="6" w:space="1" w:color="auto"/>
+      </w:pBdr>
+      <w:tabs>
+        <w:tab w:val="center" w:pos="4153"/>
+        <w:tab w:val="right" w:pos="8306"/>
+      </w:tabs>
+      <w:snapToGrid w:val="0"/>
+      <w:jc w:val="center"/>
+    </w:pPr>
+    <w:rPr>
+      <w:sz w:val="18"/>
+      <w:szCs w:val="18"/>
+    </w:rPr>
+  </w:style>
+  <w:style w:type="character" w:customStyle="1" w:styleId="a6">
+    <w:name w:val="页眉 字符"/>
+    <w:basedOn w:val="a0"/>
+    <w:link w:val="a5"/>
+    <w:uiPriority w:val="99"/>
+    <w:rsid w:val="00CD70A2"/>
+    <w:rPr>
+      <w:sz w:val="18"/>
+      <w:szCs w:val="18"/>
+    </w:rPr>
+  </w:style>
+  <w:style w:type="paragraph" w:styleId="a7">
+    <w:name w:val="footer"/>
+    <w:basedOn w:val="a"/>
+    <w:link w:val="a8"/>
+    <w:uiPriority w:val="99"/>
+    <w:unhideWhenUsed/>
+    <w:rsid w:val="00CD70A2"/>
+    <w:pPr>
+      <w:tabs>
+        <w:tab w:val="center" w:pos="4153"/>
+        <w:tab w:val="right" w:pos="8306"/>
+      </w:tabs>
+      <w:snapToGrid w:val="0"/>
+      <w:jc w:val="left"/>
+    </w:pPr>
+    <w:rPr>
+      <w:sz w:val="18"/>
+      <w:szCs w:val="18"/>
+    </w:rPr>
+  </w:style>
+  <w:style w:type="character" w:customStyle="1" w:styleId="a8">
+    <w:name w:val="页脚 字符"/>
+    <w:basedOn w:val="a0"/>
+    <w:link w:val="a7"/>
+    <w:uiPriority w:val="99"/>
+    <w:rsid w:val="00CD70A2"/>
+    <w:rPr>
+      <w:sz w:val="18"/>
+      <w:szCs w:val="18"/>
+    </w:rPr>
   </w:style>
 </w:styles>
 </file>

</xml_diff>